<commit_message>
Marca preenchimentos em vermelho
</commit_message>
<xml_diff>
--- a/dominio/documentos/doc_templates/minuta_prescricao.docx
+++ b/dominio/documentos/doc_templates/minuta_prescricao.docx
@@ -22,7 +22,26 @@
           <w:sz w:val="28"/>
           <w:szCs w:val="28"/>
         </w:rPr>
-        <w:t>EXMO. SR. JUIZ DE DIREITO DA ___ VARA CRIMINAL DA COMARCA {{ preposicao_comarca }} {{ comarca_tj }} – ESTADO DO RIO DE JANEIRO</w:t>
+        <w:t xml:space="preserve">EXMO. SR. JUIZ DE DIREITO DA ___ VARA CRIMINAL DA COMARCA </w:t>
+      </w:r>
+      <w:r>
+        <w:rPr>
+          <w:rFonts w:ascii="Garamond" w:hAnsi="Garamond"/>
+          <w:b/>
+          <w:color w:val="CE181E"/>
+          <w:sz w:val="28"/>
+          <w:szCs w:val="28"/>
+        </w:rPr>
+        <w:t>{{ preposicao_comarca }} {{ comarca_tj }}</w:t>
+      </w:r>
+      <w:r>
+        <w:rPr>
+          <w:rFonts w:ascii="Garamond" w:hAnsi="Garamond"/>
+          <w:b/>
+          <w:sz w:val="28"/>
+          <w:szCs w:val="28"/>
+        </w:rPr>
+        <w:t xml:space="preserve"> – ESTADO DO RIO DE JANEIRO</w:t>
       </w:r>
     </w:p>
     <w:p>
@@ -75,6 +94,7 @@
           <w:rFonts w:ascii="Garamond" w:hAnsi="Garamond"/>
           <w:bCs/>
           <w:i/>
+          <w:color w:val="CE181E"/>
           <w:sz w:val="28"/>
           <w:szCs w:val="28"/>
         </w:rPr>
@@ -84,6 +104,7 @@
         <w:rPr>
           <w:rFonts w:ascii="Garamond" w:hAnsi="Garamond"/>
           <w:i/>
+          <w:color w:val="CE181E"/>
           <w:sz w:val="28"/>
           <w:szCs w:val="28"/>
         </w:rPr>
@@ -216,23 +237,7 @@
           <w:sz w:val="28"/>
           <w:szCs w:val="28"/>
         </w:rPr>
-        <w:t>pelo Promotor</w:t>
-      </w:r>
-      <w:r>
-        <w:rPr>
-          <w:rFonts w:ascii="Garamond" w:hAnsi="Garamond"/>
-          <w:sz w:val="28"/>
-          <w:szCs w:val="28"/>
-        </w:rPr>
-        <w:t>{% else %} pela Promotora{% endif %}</w:t>
-      </w:r>
-      <w:r>
-        <w:rPr>
-          <w:rFonts w:ascii="Garamond" w:hAnsi="Garamond"/>
-          <w:sz w:val="28"/>
-          <w:szCs w:val="28"/>
-        </w:rPr>
-        <w:t xml:space="preserve"> de Justiça que ao final subscreve, no uso de suas atribuições legais, vem, perante V. Exa., requerer o </w:t>
+        <w:t xml:space="preserve">pelo Promotor{% else %} pela Promotora{% endif %} de Justiça que ao final subscreve, no uso de suas atribuições legais, vem, perante V. Exa., requerer o </w:t>
       </w:r>
     </w:p>
     <w:p>
@@ -413,7 +418,58 @@
         <w:tab/>
         <w:tab/>
         <w:tab/>
-        <w:t>Trata-se de procedimento instaurado para apurar a prática de crime de {{ nome_delito }}, previsto no {{ lei_delito }}, supostamente ocorrido em {{ data_fato }}.</w:t>
+        <w:t xml:space="preserve">Trata-se de procedimento instaurado para apurar a prática de crime de </w:t>
+      </w:r>
+      <w:r>
+        <w:rPr>
+          <w:rFonts w:ascii="Garamond" w:hAnsi="Garamond"/>
+          <w:color w:val="CE181E"/>
+          <w:sz w:val="28"/>
+          <w:szCs w:val="28"/>
+        </w:rPr>
+        <w:t>{{ nome_delito }}</w:t>
+      </w:r>
+      <w:r>
+        <w:rPr>
+          <w:rFonts w:ascii="Garamond" w:hAnsi="Garamond"/>
+          <w:sz w:val="28"/>
+          <w:szCs w:val="28"/>
+        </w:rPr>
+        <w:t xml:space="preserve">, previsto no </w:t>
+      </w:r>
+      <w:r>
+        <w:rPr>
+          <w:rFonts w:ascii="Garamond" w:hAnsi="Garamond"/>
+          <w:color w:val="CE181E"/>
+          <w:sz w:val="28"/>
+          <w:szCs w:val="28"/>
+        </w:rPr>
+        <w:t>{{ lei_delito }}</w:t>
+      </w:r>
+      <w:r>
+        <w:rPr>
+          <w:rFonts w:ascii="Garamond" w:hAnsi="Garamond"/>
+          <w:sz w:val="28"/>
+          <w:szCs w:val="28"/>
+        </w:rPr>
+        <w:t xml:space="preserve">, supostamente ocorrido em </w:t>
+      </w:r>
+      <w:r>
+        <w:rPr>
+          <w:rFonts w:ascii="Garamond" w:hAnsi="Garamond"/>
+          <w:color w:val="CE181E"/>
+          <w:sz w:val="28"/>
+          <w:szCs w:val="28"/>
+        </w:rPr>
+        <w:t>{{ data_fato }}</w:t>
+      </w:r>
+      <w:r>
+        <w:rPr>
+          <w:rFonts w:ascii="Garamond" w:hAnsi="Garamond"/>
+          <w:sz w:val="28"/>
+          <w:szCs w:val="28"/>
+        </w:rPr>
+        <w:t>.</w:t>
       </w:r>
     </w:p>
     <w:p>
@@ -451,7 +507,41 @@
         <w:tab/>
         <w:tab/>
         <w:tab/>
-        <w:t>Ocorre que, transcorridos mais de {{ tempo_passado }} da data dos fatos não foi possível colher suporte probatório mínimo para a deflagração de ação penal, sendo visível, neste momento, que eventual pretensão punitiva estatal já se encontra fulminada pela prescrição, pois se trata a hipótese de delito com pena máxima de {{ max_pena }} anos de reclusão, consoante art. 109 do Código Penal.</w:t>
+        <w:t xml:space="preserve">Ocorre que, transcorridos mais de </w:t>
+      </w:r>
+      <w:r>
+        <w:rPr>
+          <w:rFonts w:ascii="Garamond" w:hAnsi="Garamond"/>
+          <w:color w:val="CE181E"/>
+          <w:sz w:val="28"/>
+          <w:szCs w:val="28"/>
+        </w:rPr>
+        <w:t>{{ tempo_passado }}</w:t>
+      </w:r>
+      <w:r>
+        <w:rPr>
+          <w:rFonts w:ascii="Garamond" w:hAnsi="Garamond"/>
+          <w:sz w:val="28"/>
+          <w:szCs w:val="28"/>
+        </w:rPr>
+        <w:t xml:space="preserve"> da data dos fatos não foi possível colher suporte probatório mínimo para a deflagração de ação penal, sendo visível, neste momento, que eventual pretensão punitiva estatal já se encontra fulminada pela prescrição, pois se trata a hipótese de delito com pena máxima de </w:t>
+      </w:r>
+      <w:r>
+        <w:rPr>
+          <w:rFonts w:ascii="Garamond" w:hAnsi="Garamond"/>
+          <w:color w:val="CE181E"/>
+          <w:sz w:val="28"/>
+          <w:szCs w:val="28"/>
+        </w:rPr>
+        <w:t>{{ max_pena }}</w:t>
+      </w:r>
+      <w:r>
+        <w:rPr>
+          <w:rFonts w:ascii="Garamond" w:hAnsi="Garamond"/>
+          <w:sz w:val="28"/>
+          <w:szCs w:val="28"/>
+        </w:rPr>
+        <w:t xml:space="preserve"> anos de reclusão, consoante art. 109 do Código Penal.</w:t>
       </w:r>
     </w:p>
     <w:p>
@@ -531,7 +621,24 @@
           <w:sz w:val="28"/>
           <w:szCs w:val="28"/>
         </w:rPr>
-        <w:t>Rio de Janeiro, {{ data_hoje }}.</w:t>
+        <w:t xml:space="preserve">Rio de Janeiro, </w:t>
+      </w:r>
+      <w:r>
+        <w:rPr>
+          <w:rFonts w:ascii="Garamond" w:hAnsi="Garamond"/>
+          <w:color w:val="CE181E"/>
+          <w:sz w:val="28"/>
+          <w:szCs w:val="28"/>
+        </w:rPr>
+        <w:t>{{ data_hoje }}</w:t>
+      </w:r>
+      <w:r>
+        <w:rPr>
+          <w:rFonts w:ascii="Garamond" w:hAnsi="Garamond"/>
+          <w:sz w:val="28"/>
+          <w:szCs w:val="28"/>
+        </w:rPr>
+        <w:t>.</w:t>
       </w:r>
     </w:p>
     <w:p>
@@ -586,6 +693,7 @@
       <w:r>
         <w:rPr>
           <w:rFonts w:ascii="Garamond" w:hAnsi="Garamond"/>
+          <w:color w:val="CE181E"/>
           <w:sz w:val="28"/>
           <w:szCs w:val="28"/>
         </w:rPr>
@@ -605,23 +713,7 @@
           <w:sz w:val="28"/>
           <w:szCs w:val="28"/>
         </w:rPr>
-        <w:t>Promotor</w:t>
-      </w:r>
-      <w:r>
-        <w:rPr>
-          <w:rFonts w:ascii="Garamond" w:hAnsi="Garamond"/>
-          <w:sz w:val="28"/>
-          <w:szCs w:val="28"/>
-        </w:rPr>
-        <w:t>{% if sexo == ‘F’ %}a{% endif %}</w:t>
-      </w:r>
-      <w:r>
-        <w:rPr>
-          <w:rFonts w:ascii="Garamond" w:hAnsi="Garamond"/>
-          <w:sz w:val="28"/>
-          <w:szCs w:val="28"/>
-        </w:rPr>
-        <w:t xml:space="preserve"> de Justiça</w:t>
+        <w:t>Promotor{% if sexo == ‘F’ %}a{% endif %} de Justiça</w:t>
       </w:r>
     </w:p>
     <w:p>
@@ -637,7 +729,16 @@
           <w:sz w:val="28"/>
           <w:szCs w:val="28"/>
         </w:rPr>
-        <w:t>Mat. {{ matricula_promotor }}</w:t>
+        <w:t xml:space="preserve">Mat. </w:t>
+      </w:r>
+      <w:r>
+        <w:rPr>
+          <w:rFonts w:ascii="Garamond" w:hAnsi="Garamond"/>
+          <w:color w:val="CE181E"/>
+          <w:sz w:val="28"/>
+          <w:szCs w:val="28"/>
+        </w:rPr>
+        <w:t>{{ matricula_promotor }}</w:t>
       </w:r>
     </w:p>
     <w:sectPr>
@@ -957,11 +1058,11 @@
     </w:pPr>
     <w:rPr>
       <w:rFonts w:ascii="Times New Roman" w:hAnsi="Times New Roman" w:eastAsia="Times New Roman" w:cs="Times New Roman"/>
-      <w:color w:val="auto"/>
+      <w:color w:val="00000A"/>
       <w:kern w:val="0"/>
       <w:sz w:val="24"/>
       <w:szCs w:val="24"/>
-      <w:lang w:eastAsia="pt-BR" w:val="pt-BR" w:bidi="ar-SA"/>
+      <w:lang w:val="pt-BR" w:eastAsia="pt-BR" w:bidi="ar-SA"/>
     </w:rPr>
   </w:style>
   <w:style w:type="character" w:styleId="DefaultParagraphFont" w:default="1">

</xml_diff>

<commit_message>
Pequeno ajuste no template da minuta
</commit_message>
<xml_diff>
--- a/dominio/documentos/doc_templates/minuta_prescricao.docx
+++ b/dominio/documentos/doc_templates/minuta_prescricao.docx
@@ -533,15 +533,15 @@
           <w:sz w:val="28"/>
           <w:szCs w:val="28"/>
         </w:rPr>
-        <w:t>{{ max_pena }}</w:t>
-      </w:r>
-      <w:r>
-        <w:rPr>
-          <w:rFonts w:ascii="Garamond" w:hAnsi="Garamond"/>
-          <w:sz w:val="28"/>
-          <w:szCs w:val="28"/>
-        </w:rPr>
-        <w:t xml:space="preserve"> anos de reclusão, consoante art. 109 do Código Penal.</w:t>
+        <w:t xml:space="preserve">{{ max_pena }} </w:t>
+      </w:r>
+      <w:r>
+        <w:rPr>
+          <w:rFonts w:ascii="Garamond" w:hAnsi="Garamond"/>
+          <w:sz w:val="28"/>
+          <w:szCs w:val="28"/>
+        </w:rPr>
+        <w:t>de reclusão, consoante art. 109 do Código Penal.</w:t>
       </w:r>
     </w:p>
     <w:p>

</xml_diff>

<commit_message>
Adiciona plural para max pena
Co-authored-by: samambaman <felipe.gomes.ferreira@gmail.com>
</commit_message>
<xml_diff>
--- a/dominio/documentos/doc_templates/minuta_prescricao.docx
+++ b/dominio/documentos/doc_templates/minuta_prescricao.docx
@@ -527,7 +527,55 @@
           <w:sz w:val="28"/>
           <w:szCs w:val="28"/>
         </w:rPr>
-        <w:t xml:space="preserve"> da data dos fatos não foi possível colher suporte probatório mínimo para a deflagração de ação penal, sendo visível, neste momento, que eventual pretensão punitiva estatal já se encontra fulminada pela prescrição, pois se trata a hipótese de delito com pena máxima de </w:t>
+        <w:t xml:space="preserve"> da data dos fatos não foi possível colher suporte probatório mínimo para a deflagração de ação penal, sendo visível, neste momento, que eventual pretensão punitiva estatal já se encontra fulminada pela prescrição, pois se trata a hipótese de delito</w:t>
+      </w:r>
+      <w:r>
+        <w:rPr>
+          <w:rFonts w:ascii="Garamond" w:hAnsi="Garamond"/>
+          <w:sz w:val="28"/>
+          <w:szCs w:val="28"/>
+        </w:rPr>
+        <w:t>{% if ‘ e ’ in max_pena %}s{%endif%}</w:t>
+      </w:r>
+      <w:r>
+        <w:rPr>
+          <w:rFonts w:ascii="Garamond" w:hAnsi="Garamond"/>
+          <w:sz w:val="28"/>
+          <w:szCs w:val="28"/>
+        </w:rPr>
+        <w:t xml:space="preserve"> com pena</w:t>
+      </w:r>
+      <w:r>
+        <w:rPr>
+          <w:rFonts w:ascii="Garamond" w:hAnsi="Garamond"/>
+          <w:sz w:val="28"/>
+          <w:szCs w:val="28"/>
+        </w:rPr>
+        <w:t>{% if ‘ e ’ in max_pena %}s{%endif%}</w:t>
+      </w:r>
+      <w:r>
+        <w:rPr>
+          <w:rFonts w:ascii="Garamond" w:hAnsi="Garamond"/>
+          <w:sz w:val="28"/>
+          <w:szCs w:val="28"/>
+        </w:rPr>
+        <w:t xml:space="preserve"> máxima</w:t>
+      </w:r>
+      <w:r>
+        <w:rPr>
+          <w:rFonts w:ascii="Garamond" w:hAnsi="Garamond"/>
+          <w:sz w:val="28"/>
+          <w:szCs w:val="28"/>
+        </w:rPr>
+        <w:t>{% if ‘ e ’ in max_pena %}s{%endif%}</w:t>
+      </w:r>
+      <w:r>
+        <w:rPr>
+          <w:rFonts w:ascii="Garamond" w:hAnsi="Garamond"/>
+          <w:sz w:val="28"/>
+          <w:szCs w:val="28"/>
+        </w:rPr>
+        <w:t xml:space="preserve"> de </w:t>
       </w:r>
       <w:r>
         <w:rPr>

</xml_diff>